<commit_message>
Creadas 3 redes neuronales que predicen angulo, distance y ambos
</commit_message>
<xml_diff>
--- a/informes_TEC/segundo_informe/segundo_informe.docx
+++ b/informes_TEC/segundo_informe/segundo_informe.docx
@@ -389,6 +389,7 @@
       <w:sdtPr>
         <w:rPr>
           <w:rFonts w:ascii="Arial" w:eastAsiaTheme="minorHAnsi" w:hAnsi="Arial" w:cs="Arial"/>
+          <w:color w:val="auto"/>
           <w:sz w:val="22"/>
           <w:szCs w:val="22"/>
           <w:lang w:val="es-ES" w:eastAsia="en-US"/>
@@ -403,7 +404,6 @@
         <w:rPr>
           <w:b/>
           <w:bCs/>
-          <w:color w:val="auto"/>
         </w:rPr>
       </w:sdtEndPr>
       <w:sdtContent>
@@ -423,7 +423,6 @@
             <w:t>Tabla de contenido</w:t>
           </w:r>
         </w:p>
-        <w:bookmarkStart w:id="0" w:name="_GoBack"/>
         <w:p>
           <w:pPr>
             <w:pStyle w:val="TDC1"/>
@@ -1610,7 +1609,6 @@
         </w:p>
       </w:sdtContent>
     </w:sdt>
-    <w:bookmarkEnd w:id="0"/>
     <w:p>
       <w:pPr>
         <w:spacing w:before="100" w:beforeAutospacing="1" w:line="360" w:lineRule="auto"/>
@@ -1637,7 +1635,7 @@
           <w:rFonts w:ascii="Arial" w:eastAsia="Arial" w:hAnsi="Arial" w:cs="Arial"/>
         </w:rPr>
       </w:pPr>
-      <w:bookmarkStart w:id="1" w:name="_Toc513808919"/>
+      <w:bookmarkStart w:id="0" w:name="_Toc513808919"/>
       <w:r>
         <w:rPr>
           <w:rFonts w:ascii="Arial" w:eastAsia="Arial" w:hAnsi="Arial" w:cs="Arial"/>
@@ -1645,7 +1643,7 @@
         <w:lastRenderedPageBreak/>
         <w:t>Introducción</w:t>
       </w:r>
-      <w:bookmarkEnd w:id="1"/>
+      <w:bookmarkEnd w:id="0"/>
       <w:r>
         <w:rPr>
           <w:rFonts w:ascii="Arial" w:eastAsia="Arial" w:hAnsi="Arial" w:cs="Arial"/>
@@ -1777,7 +1775,7 @@
           <w:rFonts w:ascii="Arial" w:eastAsia="Arial" w:hAnsi="Arial" w:cs="Arial"/>
         </w:rPr>
       </w:pPr>
-      <w:bookmarkStart w:id="2" w:name="_Toc513808920"/>
+      <w:bookmarkStart w:id="1" w:name="_Toc513808920"/>
       <w:r>
         <w:rPr>
           <w:rFonts w:ascii="Arial" w:eastAsia="Arial" w:hAnsi="Arial" w:cs="Arial"/>
@@ -1785,7 +1783,7 @@
         <w:lastRenderedPageBreak/>
         <w:t>Modelo de diseño</w:t>
       </w:r>
-      <w:bookmarkEnd w:id="2"/>
+      <w:bookmarkEnd w:id="1"/>
     </w:p>
     <w:p>
       <w:pPr>
@@ -1796,7 +1794,7 @@
           <w:sz w:val="28"/>
         </w:rPr>
       </w:pPr>
-      <w:bookmarkStart w:id="3" w:name="_Toc513808921"/>
+      <w:bookmarkStart w:id="2" w:name="_Toc513808921"/>
       <w:r>
         <w:rPr>
           <w:rFonts w:ascii="Arial" w:eastAsia="Arial" w:hAnsi="Arial" w:cs="Arial"/>
@@ -1804,7 +1802,7 @@
         </w:rPr>
         <w:t>Arquitectura conceptual de la solución</w:t>
       </w:r>
-      <w:bookmarkEnd w:id="3"/>
+      <w:bookmarkEnd w:id="2"/>
     </w:p>
     <w:p>
       <w:pPr>
@@ -2273,7 +2271,7 @@
           <w:sz w:val="28"/>
         </w:rPr>
       </w:pPr>
-      <w:bookmarkStart w:id="4" w:name="_Toc513808922"/>
+      <w:bookmarkStart w:id="3" w:name="_Toc513808922"/>
       <w:r>
         <w:rPr>
           <w:rFonts w:ascii="Arial" w:hAnsi="Arial" w:cs="Arial"/>
@@ -2281,7 +2279,7 @@
         </w:rPr>
         <w:t>Interfaz de usuario</w:t>
       </w:r>
-      <w:bookmarkEnd w:id="4"/>
+      <w:bookmarkEnd w:id="3"/>
     </w:p>
     <w:p>
       <w:pPr>
@@ -2559,7 +2557,7 @@
           <w:sz w:val="28"/>
         </w:rPr>
       </w:pPr>
-      <w:bookmarkStart w:id="5" w:name="_Toc513808923"/>
+      <w:bookmarkStart w:id="4" w:name="_Toc513808923"/>
       <w:r>
         <w:rPr>
           <w:rFonts w:ascii="Arial" w:eastAsia="Arial" w:hAnsi="Arial" w:cs="Arial"/>
@@ -2567,7 +2565,7 @@
         </w:rPr>
         <w:t>Diagrama de clases</w:t>
       </w:r>
-      <w:bookmarkEnd w:id="5"/>
+      <w:bookmarkEnd w:id="4"/>
     </w:p>
     <w:p>
       <w:pPr>
@@ -2621,14 +2619,14 @@
           <w:rFonts w:ascii="Arial" w:hAnsi="Arial" w:cs="Arial"/>
         </w:rPr>
       </w:pPr>
-      <w:bookmarkStart w:id="6" w:name="_Toc513808924"/>
+      <w:bookmarkStart w:id="5" w:name="_Toc513808924"/>
       <w:r>
         <w:rPr>
           <w:rFonts w:ascii="Arial" w:hAnsi="Arial" w:cs="Arial"/>
         </w:rPr>
         <w:t>Explicación de las clases</w:t>
       </w:r>
-      <w:bookmarkEnd w:id="6"/>
+      <w:bookmarkEnd w:id="5"/>
     </w:p>
     <w:p>
       <w:pPr>
@@ -2638,7 +2636,7 @@
           <w:rFonts w:ascii="Arial" w:hAnsi="Arial" w:cs="Arial"/>
         </w:rPr>
       </w:pPr>
-      <w:bookmarkStart w:id="7" w:name="_Toc513808925"/>
+      <w:bookmarkStart w:id="6" w:name="_Toc513808925"/>
       <w:proofErr w:type="spellStart"/>
       <w:r>
         <w:rPr>
@@ -2646,6 +2644,123 @@
           <w:color w:val="2F5496" w:themeColor="accent1" w:themeShade="BF"/>
         </w:rPr>
         <w:t>PersistanceManager</w:t>
+      </w:r>
+      <w:bookmarkEnd w:id="6"/>
+      <w:proofErr w:type="spellEnd"/>
+    </w:p>
+    <w:p>
+      <w:pPr>
+        <w:spacing w:before="100" w:beforeAutospacing="1" w:line="360" w:lineRule="auto"/>
+        <w:jc w:val="both"/>
+        <w:rPr>
+          <w:rFonts w:ascii="Arial" w:hAnsi="Arial" w:cs="Arial"/>
+          <w:sz w:val="24"/>
+        </w:rPr>
+      </w:pPr>
+      <w:r>
+        <w:rPr>
+          <w:rFonts w:ascii="Arial" w:hAnsi="Arial" w:cs="Arial"/>
+          <w:sz w:val="24"/>
+        </w:rPr>
+        <w:t>Guarda y restaura las variables que el usuario quiera</w:t>
+      </w:r>
+      <w:r>
+        <w:rPr>
+          <w:rFonts w:ascii="Arial" w:hAnsi="Arial" w:cs="Arial"/>
+          <w:sz w:val="24"/>
+        </w:rPr>
+        <w:t xml:space="preserve"> en un programa de </w:t>
+      </w:r>
+      <w:proofErr w:type="spellStart"/>
+      <w:r>
+        <w:rPr>
+          <w:rFonts w:ascii="Arial" w:hAnsi="Arial" w:cs="Arial"/>
+          <w:sz w:val="24"/>
+        </w:rPr>
+        <w:t>Tensorflow</w:t>
+      </w:r>
+      <w:proofErr w:type="spellEnd"/>
+      <w:r>
+        <w:rPr>
+          <w:rFonts w:ascii="Arial" w:hAnsi="Arial" w:cs="Arial"/>
+          <w:sz w:val="24"/>
+        </w:rPr>
+        <w:t xml:space="preserve">, por ejemplo: los pesos y </w:t>
+      </w:r>
+      <w:proofErr w:type="spellStart"/>
+      <w:r>
+        <w:rPr>
+          <w:rFonts w:ascii="Arial" w:hAnsi="Arial" w:cs="Arial"/>
+          <w:sz w:val="24"/>
+        </w:rPr>
+        <w:t>biases</w:t>
+      </w:r>
+      <w:proofErr w:type="spellEnd"/>
+      <w:r>
+        <w:rPr>
+          <w:rFonts w:ascii="Arial" w:hAnsi="Arial" w:cs="Arial"/>
+          <w:sz w:val="24"/>
+        </w:rPr>
+        <w:t xml:space="preserve"> de cada capa de una red neuronal. Esto lo hace mediante la clase </w:t>
+      </w:r>
+      <w:proofErr w:type="spellStart"/>
+      <w:proofErr w:type="gramStart"/>
+      <w:r>
+        <w:rPr>
+          <w:rFonts w:ascii="Arial" w:hAnsi="Arial" w:cs="Arial"/>
+          <w:sz w:val="24"/>
+        </w:rPr>
+        <w:t>tf.train</w:t>
+      </w:r>
+      <w:proofErr w:type="gramEnd"/>
+      <w:r>
+        <w:rPr>
+          <w:rFonts w:ascii="Arial" w:hAnsi="Arial" w:cs="Arial"/>
+          <w:sz w:val="24"/>
+        </w:rPr>
+        <w:t>.Saver</w:t>
+      </w:r>
+      <w:proofErr w:type="spellEnd"/>
+      <w:r>
+        <w:rPr>
+          <w:rFonts w:ascii="Arial" w:hAnsi="Arial" w:cs="Arial"/>
+          <w:sz w:val="24"/>
+        </w:rPr>
+        <w:t xml:space="preserve">() que provee </w:t>
+      </w:r>
+      <w:proofErr w:type="spellStart"/>
+      <w:r>
+        <w:rPr>
+          <w:rFonts w:ascii="Arial" w:hAnsi="Arial" w:cs="Arial"/>
+          <w:sz w:val="24"/>
+        </w:rPr>
+        <w:t>Tensorflow</w:t>
+      </w:r>
+      <w:proofErr w:type="spellEnd"/>
+      <w:r>
+        <w:rPr>
+          <w:rFonts w:ascii="Arial" w:hAnsi="Arial" w:cs="Arial"/>
+          <w:sz w:val="24"/>
+        </w:rPr>
+        <w:t>.</w:t>
+      </w:r>
+    </w:p>
+    <w:p>
+      <w:pPr>
+        <w:pStyle w:val="Ttulo3"/>
+        <w:spacing w:before="100" w:beforeAutospacing="1" w:line="360" w:lineRule="auto"/>
+        <w:rPr>
+          <w:rFonts w:ascii="Arial" w:hAnsi="Arial" w:cs="Arial"/>
+        </w:rPr>
+      </w:pPr>
+      <w:bookmarkStart w:id="7" w:name="_Toc513808926"/>
+      <w:proofErr w:type="spellStart"/>
+      <w:r>
+        <w:rPr>
+          <w:rFonts w:ascii="Arial" w:hAnsi="Arial" w:cs="Arial"/>
+          <w:color w:val="2F5496" w:themeColor="accent1" w:themeShade="BF"/>
+        </w:rPr>
+        <w:t>Dataset</w:t>
       </w:r>
       <w:bookmarkEnd w:id="7"/>
       <w:proofErr w:type="spellEnd"/>
@@ -2664,14 +2779,7 @@
           <w:rFonts w:ascii="Arial" w:hAnsi="Arial" w:cs="Arial"/>
           <w:sz w:val="24"/>
         </w:rPr>
-        <w:t>Guarda y restaura las variables que el usuario quiera</w:t>
-      </w:r>
-      <w:r>
-        <w:rPr>
-          <w:rFonts w:ascii="Arial" w:hAnsi="Arial" w:cs="Arial"/>
-          <w:sz w:val="24"/>
-        </w:rPr>
-        <w:t xml:space="preserve"> en un programa de </w:t>
+        <w:t xml:space="preserve">Esta clase es abstracta. Carga un archivo y almacena su contenido en un atributo. La idea es que la clase sea tratada como un </w:t>
       </w:r>
       <w:proofErr w:type="spellStart"/>
       <w:r>
@@ -2679,7 +2787,7 @@
           <w:rFonts w:ascii="Arial" w:hAnsi="Arial" w:cs="Arial"/>
           <w:sz w:val="24"/>
         </w:rPr>
-        <w:t>Tensorflow</w:t>
+        <w:t>iterador</w:t>
       </w:r>
       <w:proofErr w:type="spellEnd"/>
       <w:r>
@@ -2687,7 +2795,7 @@
           <w:rFonts w:ascii="Arial" w:hAnsi="Arial" w:cs="Arial"/>
           <w:sz w:val="24"/>
         </w:rPr>
-        <w:t xml:space="preserve">, por ejemplo: los pesos y </w:t>
+        <w:t xml:space="preserve"> una vez sean cargados los registros. Como ahora estamos realizando dos tipos de entrenamiento: clásico e incremental (Incrementa N registros al </w:t>
       </w:r>
       <w:proofErr w:type="spellStart"/>
       <w:r>
@@ -2695,7 +2803,7 @@
           <w:rFonts w:ascii="Arial" w:hAnsi="Arial" w:cs="Arial"/>
           <w:sz w:val="24"/>
         </w:rPr>
-        <w:t>biases</w:t>
+        <w:t>dataset</w:t>
       </w:r>
       <w:proofErr w:type="spellEnd"/>
       <w:r>
@@ -2703,24 +2811,300 @@
           <w:rFonts w:ascii="Arial" w:hAnsi="Arial" w:cs="Arial"/>
           <w:sz w:val="24"/>
         </w:rPr>
-        <w:t xml:space="preserve"> de cada capa de una red neuronal. Esto lo hace mediante la clase </w:t>
+        <w:t xml:space="preserve"> cada iteración. Con esto simula la manera en la cual le llegarían los datos en tiempo real); se crearon dos clases abstractas más para diferenciar el comportamiento de ambos </w:t>
       </w:r>
       <w:proofErr w:type="spellStart"/>
+      <w:r>
+        <w:rPr>
+          <w:rFonts w:ascii="Arial" w:hAnsi="Arial" w:cs="Arial"/>
+          <w:sz w:val="24"/>
+        </w:rPr>
+        <w:t>dataset</w:t>
+      </w:r>
+      <w:proofErr w:type="spellEnd"/>
+      <w:r>
+        <w:rPr>
+          <w:rFonts w:ascii="Arial" w:hAnsi="Arial" w:cs="Arial"/>
+          <w:sz w:val="24"/>
+        </w:rPr>
+        <w:t>.</w:t>
+      </w:r>
+      <w:r>
+        <w:rPr>
+          <w:rFonts w:ascii="Arial" w:hAnsi="Arial" w:cs="Arial"/>
+          <w:sz w:val="24"/>
+        </w:rPr>
+        <w:t xml:space="preserve"> También es utilizado para cargar los </w:t>
+      </w:r>
+      <w:proofErr w:type="spellStart"/>
+      <w:r>
+        <w:rPr>
+          <w:rFonts w:ascii="Arial" w:hAnsi="Arial" w:cs="Arial"/>
+          <w:sz w:val="24"/>
+        </w:rPr>
+        <w:t>datasets</w:t>
+      </w:r>
+      <w:proofErr w:type="spellEnd"/>
+      <w:r>
+        <w:rPr>
+          <w:rFonts w:ascii="Arial" w:hAnsi="Arial" w:cs="Arial"/>
+          <w:sz w:val="24"/>
+        </w:rPr>
+        <w:t xml:space="preserve"> de entrenamiento y </w:t>
+      </w:r>
+      <w:proofErr w:type="spellStart"/>
+      <w:r>
+        <w:rPr>
+          <w:rFonts w:ascii="Arial" w:hAnsi="Arial" w:cs="Arial"/>
+          <w:sz w:val="24"/>
+        </w:rPr>
+        <w:t>testing</w:t>
+      </w:r>
+      <w:proofErr w:type="spellEnd"/>
+      <w:r>
+        <w:rPr>
+          <w:rFonts w:ascii="Arial" w:hAnsi="Arial" w:cs="Arial"/>
+          <w:sz w:val="24"/>
+        </w:rPr>
+        <w:t xml:space="preserve"> en el programa con el algoritmo </w:t>
+      </w:r>
+      <w:proofErr w:type="spellStart"/>
+      <w:r>
+        <w:rPr>
+          <w:rFonts w:ascii="Arial" w:hAnsi="Arial" w:cs="Arial"/>
+          <w:sz w:val="24"/>
+        </w:rPr>
+        <w:t>Neat</w:t>
+      </w:r>
+      <w:proofErr w:type="spellEnd"/>
+      <w:r>
+        <w:rPr>
+          <w:rFonts w:ascii="Arial" w:hAnsi="Arial" w:cs="Arial"/>
+          <w:sz w:val="24"/>
+        </w:rPr>
+        <w:t>.</w:t>
+      </w:r>
+    </w:p>
+    <w:p>
+      <w:pPr>
+        <w:pStyle w:val="Ttulo4"/>
+        <w:spacing w:before="100" w:beforeAutospacing="1" w:line="360" w:lineRule="auto"/>
+        <w:rPr>
+          <w:rFonts w:ascii="Arial" w:hAnsi="Arial" w:cs="Arial"/>
+          <w:sz w:val="24"/>
+        </w:rPr>
+      </w:pPr>
+      <w:proofErr w:type="spellStart"/>
+      <w:r>
+        <w:rPr>
+          <w:rFonts w:ascii="Arial" w:hAnsi="Arial" w:cs="Arial"/>
+          <w:sz w:val="24"/>
+        </w:rPr>
+        <w:t>ClassicDataset</w:t>
+      </w:r>
+      <w:proofErr w:type="spellEnd"/>
+    </w:p>
+    <w:p>
+      <w:pPr>
+        <w:spacing w:before="100" w:beforeAutospacing="1" w:line="360" w:lineRule="auto"/>
+        <w:jc w:val="both"/>
+        <w:rPr>
+          <w:rFonts w:ascii="Arial" w:hAnsi="Arial" w:cs="Arial"/>
+          <w:sz w:val="24"/>
+        </w:rPr>
+      </w:pPr>
+      <w:r>
+        <w:rPr>
+          <w:rFonts w:ascii="Arial" w:hAnsi="Arial" w:cs="Arial"/>
+          <w:sz w:val="24"/>
+        </w:rPr>
+        <w:t xml:space="preserve">Clase abstracta, hereda de </w:t>
+      </w:r>
+      <w:proofErr w:type="spellStart"/>
+      <w:r>
+        <w:rPr>
+          <w:rFonts w:ascii="Arial" w:hAnsi="Arial" w:cs="Arial"/>
+          <w:sz w:val="24"/>
+        </w:rPr>
+        <w:t>Dataset</w:t>
+      </w:r>
+      <w:proofErr w:type="spellEnd"/>
+      <w:r>
+        <w:rPr>
+          <w:rFonts w:ascii="Arial" w:hAnsi="Arial" w:cs="Arial"/>
+          <w:sz w:val="24"/>
+        </w:rPr>
+        <w:t xml:space="preserve">. </w:t>
+      </w:r>
+      <w:r>
+        <w:rPr>
+          <w:rFonts w:ascii="Arial" w:hAnsi="Arial" w:cs="Arial"/>
+          <w:sz w:val="24"/>
+        </w:rPr>
+        <w:t xml:space="preserve">Esta clase itera sobre los registros de una manera común, el </w:t>
+      </w:r>
+      <w:proofErr w:type="spellStart"/>
+      <w:r>
+        <w:rPr>
+          <w:rFonts w:ascii="Arial" w:hAnsi="Arial" w:cs="Arial"/>
+          <w:sz w:val="24"/>
+        </w:rPr>
+        <w:t>dataset</w:t>
+      </w:r>
+      <w:proofErr w:type="spellEnd"/>
+      <w:r>
+        <w:rPr>
+          <w:rFonts w:ascii="Arial" w:hAnsi="Arial" w:cs="Arial"/>
+          <w:sz w:val="24"/>
+        </w:rPr>
+        <w:t xml:space="preserve"> se puede fragmentar en </w:t>
+      </w:r>
+      <w:proofErr w:type="spellStart"/>
+      <w:r>
+        <w:rPr>
+          <w:rFonts w:ascii="Arial" w:hAnsi="Arial" w:cs="Arial"/>
+          <w:sz w:val="24"/>
+        </w:rPr>
+        <w:t>batches</w:t>
+      </w:r>
+      <w:proofErr w:type="spellEnd"/>
+      <w:r>
+        <w:rPr>
+          <w:rFonts w:ascii="Arial" w:hAnsi="Arial" w:cs="Arial"/>
+          <w:sz w:val="24"/>
+        </w:rPr>
+        <w:t xml:space="preserve"> y se puede hacer </w:t>
+      </w:r>
+      <w:proofErr w:type="spellStart"/>
+      <w:r>
+        <w:rPr>
+          <w:rFonts w:ascii="Arial" w:hAnsi="Arial" w:cs="Arial"/>
+          <w:sz w:val="24"/>
+        </w:rPr>
+        <w:t>shuffle</w:t>
+      </w:r>
+      <w:proofErr w:type="spellEnd"/>
+      <w:r>
+        <w:rPr>
+          <w:rFonts w:ascii="Arial" w:hAnsi="Arial" w:cs="Arial"/>
+          <w:sz w:val="24"/>
+        </w:rPr>
+        <w:t xml:space="preserve"> de los datos. </w:t>
+      </w:r>
+      <w:r>
+        <w:rPr>
+          <w:rFonts w:ascii="Arial" w:hAnsi="Arial" w:cs="Arial"/>
+          <w:sz w:val="24"/>
+        </w:rPr>
+        <w:t xml:space="preserve">Mediante el método </w:t>
+      </w:r>
+      <w:proofErr w:type="spellStart"/>
+      <w:r>
+        <w:rPr>
+          <w:rFonts w:ascii="Arial" w:hAnsi="Arial" w:cs="Arial"/>
+          <w:i/>
+          <w:sz w:val="24"/>
+        </w:rPr>
+        <w:t>dataset_out_of_range</w:t>
+      </w:r>
+      <w:proofErr w:type="spellEnd"/>
+      <w:r>
+        <w:rPr>
+          <w:rFonts w:ascii="Arial" w:hAnsi="Arial" w:cs="Arial"/>
+          <w:i/>
+          <w:sz w:val="24"/>
+        </w:rPr>
+        <w:t xml:space="preserve"> ()</w:t>
+      </w:r>
+      <w:r>
+        <w:rPr>
+          <w:rFonts w:ascii="Arial" w:hAnsi="Arial" w:cs="Arial"/>
+          <w:sz w:val="24"/>
+        </w:rPr>
+        <w:t xml:space="preserve"> se verifica que el </w:t>
+      </w:r>
+      <w:proofErr w:type="spellStart"/>
+      <w:r>
+        <w:rPr>
+          <w:rFonts w:ascii="Arial" w:hAnsi="Arial" w:cs="Arial"/>
+          <w:sz w:val="24"/>
+        </w:rPr>
+        <w:t>iterador</w:t>
+      </w:r>
+      <w:proofErr w:type="spellEnd"/>
+      <w:r>
+        <w:rPr>
+          <w:rFonts w:ascii="Arial" w:hAnsi="Arial" w:cs="Arial"/>
+          <w:sz w:val="24"/>
+        </w:rPr>
+        <w:t xml:space="preserve"> no haya recorrido todo el </w:t>
+      </w:r>
+      <w:proofErr w:type="spellStart"/>
+      <w:r>
+        <w:rPr>
+          <w:rFonts w:ascii="Arial" w:hAnsi="Arial" w:cs="Arial"/>
+          <w:sz w:val="24"/>
+        </w:rPr>
+        <w:t>dataset</w:t>
+      </w:r>
+      <w:proofErr w:type="spellEnd"/>
+      <w:r>
+        <w:rPr>
+          <w:rFonts w:ascii="Arial" w:hAnsi="Arial" w:cs="Arial"/>
+          <w:sz w:val="24"/>
+        </w:rPr>
+        <w:t xml:space="preserve"> y pueda hacerse uso del método </w:t>
+      </w:r>
+      <w:proofErr w:type="spellStart"/>
+      <w:r>
+        <w:rPr>
+          <w:rFonts w:ascii="Arial" w:hAnsi="Arial" w:cs="Arial"/>
+          <w:i/>
+          <w:sz w:val="24"/>
+        </w:rPr>
+        <w:t>get_</w:t>
+      </w:r>
       <w:proofErr w:type="gramStart"/>
       <w:r>
         <w:rPr>
           <w:rFonts w:ascii="Arial" w:hAnsi="Arial" w:cs="Arial"/>
-          <w:sz w:val="24"/>
-        </w:rPr>
-        <w:t>tf.train</w:t>
+          <w:i/>
+          <w:sz w:val="24"/>
+        </w:rPr>
+        <w:t>next</w:t>
+      </w:r>
+      <w:proofErr w:type="spellEnd"/>
+      <w:r>
+        <w:rPr>
+          <w:rFonts w:ascii="Arial" w:hAnsi="Arial" w:cs="Arial"/>
+          <w:i/>
+          <w:sz w:val="24"/>
+        </w:rPr>
+        <w:t>(</w:t>
       </w:r>
       <w:proofErr w:type="gramEnd"/>
       <w:r>
         <w:rPr>
           <w:rFonts w:ascii="Arial" w:hAnsi="Arial" w:cs="Arial"/>
-          <w:sz w:val="24"/>
-        </w:rPr>
-        <w:t>.Saver</w:t>
+          <w:i/>
+          <w:sz w:val="24"/>
+        </w:rPr>
+        <w:t>)</w:t>
+      </w:r>
+      <w:r>
+        <w:rPr>
+          <w:rFonts w:ascii="Arial" w:hAnsi="Arial" w:cs="Arial"/>
+          <w:sz w:val="24"/>
+        </w:rPr>
+        <w:t xml:space="preserve"> para solicitar otro registro/</w:t>
+      </w:r>
+      <w:proofErr w:type="spellStart"/>
+      <w:r>
+        <w:rPr>
+          <w:rFonts w:ascii="Arial" w:hAnsi="Arial" w:cs="Arial"/>
+          <w:sz w:val="24"/>
+        </w:rPr>
+        <w:t>batch</w:t>
       </w:r>
       <w:proofErr w:type="spellEnd"/>
       <w:r>
@@ -2728,15 +3112,215 @@
           <w:rFonts w:ascii="Arial" w:hAnsi="Arial" w:cs="Arial"/>
           <w:sz w:val="24"/>
         </w:rPr>
-        <w:t xml:space="preserve">() que provee </w:t>
+        <w:t xml:space="preserve">. Cuando se itera sobre todos los registros, se puede utilizar el método </w:t>
       </w:r>
       <w:proofErr w:type="spellStart"/>
       <w:r>
         <w:rPr>
           <w:rFonts w:ascii="Arial" w:hAnsi="Arial" w:cs="Arial"/>
-          <w:sz w:val="24"/>
-        </w:rPr>
-        <w:t>Tensorflow</w:t>
+          <w:i/>
+          <w:sz w:val="24"/>
+        </w:rPr>
+        <w:t>restore_index</w:t>
+      </w:r>
+      <w:proofErr w:type="spellEnd"/>
+      <w:r>
+        <w:rPr>
+          <w:rFonts w:ascii="Arial" w:hAnsi="Arial" w:cs="Arial"/>
+          <w:i/>
+          <w:sz w:val="24"/>
+        </w:rPr>
+        <w:t xml:space="preserve"> ()</w:t>
+      </w:r>
+      <w:r>
+        <w:rPr>
+          <w:rFonts w:ascii="Arial" w:hAnsi="Arial" w:cs="Arial"/>
+          <w:sz w:val="24"/>
+        </w:rPr>
+        <w:t xml:space="preserve"> para comenzar de nuevo.</w:t>
+      </w:r>
+    </w:p>
+    <w:p>
+      <w:pPr>
+        <w:pStyle w:val="Ttulo4"/>
+        <w:spacing w:before="100" w:beforeAutospacing="1" w:line="360" w:lineRule="auto"/>
+        <w:rPr>
+          <w:rFonts w:ascii="Arial" w:hAnsi="Arial" w:cs="Arial"/>
+          <w:sz w:val="24"/>
+        </w:rPr>
+      </w:pPr>
+      <w:proofErr w:type="spellStart"/>
+      <w:r>
+        <w:rPr>
+          <w:rFonts w:ascii="Arial" w:hAnsi="Arial" w:cs="Arial"/>
+          <w:sz w:val="24"/>
+        </w:rPr>
+        <w:lastRenderedPageBreak/>
+        <w:t>IncrementalDataset</w:t>
+      </w:r>
+      <w:proofErr w:type="spellEnd"/>
+    </w:p>
+    <w:p>
+      <w:pPr>
+        <w:spacing w:before="100" w:beforeAutospacing="1" w:line="360" w:lineRule="auto"/>
+        <w:jc w:val="both"/>
+        <w:rPr>
+          <w:rFonts w:ascii="Arial" w:hAnsi="Arial" w:cs="Arial"/>
+          <w:sz w:val="24"/>
+        </w:rPr>
+      </w:pPr>
+      <w:r>
+        <w:rPr>
+          <w:rFonts w:ascii="Arial" w:hAnsi="Arial" w:cs="Arial"/>
+          <w:sz w:val="24"/>
+        </w:rPr>
+        <w:t xml:space="preserve">Clase abstracta, hereda de </w:t>
+      </w:r>
+      <w:proofErr w:type="spellStart"/>
+      <w:r>
+        <w:rPr>
+          <w:rFonts w:ascii="Arial" w:hAnsi="Arial" w:cs="Arial"/>
+          <w:sz w:val="24"/>
+        </w:rPr>
+        <w:t>Dataset</w:t>
+      </w:r>
+      <w:proofErr w:type="spellEnd"/>
+      <w:r>
+        <w:rPr>
+          <w:rFonts w:ascii="Arial" w:hAnsi="Arial" w:cs="Arial"/>
+          <w:sz w:val="24"/>
+        </w:rPr>
+        <w:t xml:space="preserve">. Esta clase itera sobre los registros de una misma manera que el </w:t>
+      </w:r>
+      <w:proofErr w:type="spellStart"/>
+      <w:r>
+        <w:rPr>
+          <w:rFonts w:ascii="Arial" w:hAnsi="Arial" w:cs="Arial"/>
+          <w:sz w:val="24"/>
+        </w:rPr>
+        <w:t>ClassicDataset</w:t>
+      </w:r>
+      <w:proofErr w:type="spellEnd"/>
+      <w:r>
+        <w:rPr>
+          <w:rFonts w:ascii="Arial" w:hAnsi="Arial" w:cs="Arial"/>
+          <w:sz w:val="24"/>
+        </w:rPr>
+        <w:t xml:space="preserve">, incluso sus métodos de acceso a los registros son los mismos. La diferencia es que le agrega los métodos </w:t>
+      </w:r>
+      <w:proofErr w:type="spellStart"/>
+      <w:r>
+        <w:rPr>
+          <w:rFonts w:ascii="Arial" w:hAnsi="Arial" w:cs="Arial"/>
+          <w:i/>
+          <w:sz w:val="24"/>
+        </w:rPr>
+        <w:t>increment_dataset</w:t>
+      </w:r>
+      <w:proofErr w:type="spellEnd"/>
+      <w:r>
+        <w:rPr>
+          <w:rFonts w:ascii="Arial" w:hAnsi="Arial" w:cs="Arial"/>
+          <w:i/>
+          <w:sz w:val="24"/>
+        </w:rPr>
+        <w:t xml:space="preserve"> ()</w:t>
+      </w:r>
+      <w:r>
+        <w:rPr>
+          <w:rFonts w:ascii="Arial" w:hAnsi="Arial" w:cs="Arial"/>
+          <w:sz w:val="24"/>
+        </w:rPr>
+        <w:t xml:space="preserve"> e </w:t>
+      </w:r>
+      <w:proofErr w:type="spellStart"/>
+      <w:r>
+        <w:rPr>
+          <w:rFonts w:ascii="Arial" w:hAnsi="Arial" w:cs="Arial"/>
+          <w:i/>
+          <w:sz w:val="24"/>
+        </w:rPr>
+        <w:t>increment_out_of_range</w:t>
+      </w:r>
+      <w:proofErr w:type="spellEnd"/>
+      <w:r>
+        <w:rPr>
+          <w:rFonts w:ascii="Arial" w:hAnsi="Arial" w:cs="Arial"/>
+          <w:i/>
+          <w:sz w:val="24"/>
+        </w:rPr>
+        <w:t xml:space="preserve"> ()</w:t>
+      </w:r>
+      <w:r>
+        <w:rPr>
+          <w:rFonts w:ascii="Arial" w:hAnsi="Arial" w:cs="Arial"/>
+          <w:sz w:val="24"/>
+        </w:rPr>
+        <w:t xml:space="preserve"> en los cuales incrementa el </w:t>
+      </w:r>
+      <w:proofErr w:type="spellStart"/>
+      <w:r>
+        <w:rPr>
+          <w:rFonts w:ascii="Arial" w:hAnsi="Arial" w:cs="Arial"/>
+          <w:sz w:val="24"/>
+        </w:rPr>
+        <w:t>dataset</w:t>
+      </w:r>
+      <w:proofErr w:type="spellEnd"/>
+      <w:r>
+        <w:rPr>
+          <w:rFonts w:ascii="Arial" w:hAnsi="Arial" w:cs="Arial"/>
+          <w:sz w:val="24"/>
+        </w:rPr>
+        <w:t xml:space="preserve"> en el número de registros que se define al crear la clase y verifica que aún queden registros por incrementar, respectivamente. El </w:t>
+      </w:r>
+      <w:proofErr w:type="spellStart"/>
+      <w:r>
+        <w:rPr>
+          <w:rFonts w:ascii="Arial" w:hAnsi="Arial" w:cs="Arial"/>
+          <w:sz w:val="24"/>
+        </w:rPr>
+        <w:t>dataset</w:t>
+      </w:r>
+      <w:proofErr w:type="spellEnd"/>
+      <w:r>
+        <w:rPr>
+          <w:rFonts w:ascii="Arial" w:hAnsi="Arial" w:cs="Arial"/>
+          <w:sz w:val="24"/>
+        </w:rPr>
+        <w:t xml:space="preserve"> siempre comienza con el número de registros definido por el usuario en el constructor (</w:t>
+      </w:r>
+      <w:proofErr w:type="spellStart"/>
+      <w:r>
+        <w:rPr>
+          <w:rFonts w:ascii="Arial" w:hAnsi="Arial" w:cs="Arial"/>
+          <w:i/>
+          <w:sz w:val="24"/>
+        </w:rPr>
+        <w:t>increment_size</w:t>
+      </w:r>
+      <w:proofErr w:type="spellEnd"/>
+      <w:r>
+        <w:rPr>
+          <w:rFonts w:ascii="Arial" w:hAnsi="Arial" w:cs="Arial"/>
+          <w:sz w:val="24"/>
+        </w:rPr>
+        <w:t>). Además, en esta cl</w:t>
+      </w:r>
+      <w:r>
+        <w:rPr>
+          <w:rFonts w:ascii="Arial" w:hAnsi="Arial" w:cs="Arial"/>
+          <w:sz w:val="24"/>
+        </w:rPr>
+        <w:t xml:space="preserve">ase no se pueden hacer </w:t>
+      </w:r>
+      <w:proofErr w:type="spellStart"/>
+      <w:r>
+        <w:rPr>
+          <w:rFonts w:ascii="Arial" w:hAnsi="Arial" w:cs="Arial"/>
+          <w:sz w:val="24"/>
+        </w:rPr>
+        <w:t>batches</w:t>
       </w:r>
       <w:proofErr w:type="spellEnd"/>
       <w:r>
@@ -2753,19 +3337,18 @@
         <w:spacing w:before="100" w:beforeAutospacing="1" w:line="360" w:lineRule="auto"/>
         <w:rPr>
           <w:rFonts w:ascii="Arial" w:hAnsi="Arial" w:cs="Arial"/>
-        </w:rPr>
-      </w:pPr>
-      <w:bookmarkStart w:id="8" w:name="_Toc513808926"/>
-      <w:proofErr w:type="spellStart"/>
-      <w:r>
-        <w:rPr>
-          <w:rFonts w:ascii="Arial" w:hAnsi="Arial" w:cs="Arial"/>
           <w:color w:val="2F5496" w:themeColor="accent1" w:themeShade="BF"/>
         </w:rPr>
-        <w:t>Dataset</w:t>
+      </w:pPr>
+      <w:bookmarkStart w:id="8" w:name="_Toc513808927"/>
+      <w:r>
+        <w:rPr>
+          <w:rFonts w:ascii="Arial" w:hAnsi="Arial" w:cs="Arial"/>
+          <w:color w:val="2F5496" w:themeColor="accent1" w:themeShade="BF"/>
+        </w:rPr>
+        <w:t>Log</w:t>
       </w:r>
       <w:bookmarkEnd w:id="8"/>
-      <w:proofErr w:type="spellEnd"/>
     </w:p>
     <w:p>
       <w:pPr>
@@ -2781,591 +3364,6 @@
           <w:rFonts w:ascii="Arial" w:hAnsi="Arial" w:cs="Arial"/>
           <w:sz w:val="24"/>
         </w:rPr>
-        <w:t xml:space="preserve">Esta clase es abstracta. Carga un archivo y almacena su contenido en un atributo. La idea es que la clase sea tratada como un </w:t>
-      </w:r>
-      <w:proofErr w:type="spellStart"/>
-      <w:r>
-        <w:rPr>
-          <w:rFonts w:ascii="Arial" w:hAnsi="Arial" w:cs="Arial"/>
-          <w:sz w:val="24"/>
-        </w:rPr>
-        <w:t>iterador</w:t>
-      </w:r>
-      <w:proofErr w:type="spellEnd"/>
-      <w:r>
-        <w:rPr>
-          <w:rFonts w:ascii="Arial" w:hAnsi="Arial" w:cs="Arial"/>
-          <w:sz w:val="24"/>
-        </w:rPr>
-        <w:t xml:space="preserve"> una vez sean cargados los registros. Como ahora estamos realizando dos tipos de entrenamiento: clásico e incremental (Incrementa N registros al </w:t>
-      </w:r>
-      <w:proofErr w:type="spellStart"/>
-      <w:r>
-        <w:rPr>
-          <w:rFonts w:ascii="Arial" w:hAnsi="Arial" w:cs="Arial"/>
-          <w:sz w:val="24"/>
-        </w:rPr>
-        <w:t>dataset</w:t>
-      </w:r>
-      <w:proofErr w:type="spellEnd"/>
-      <w:r>
-        <w:rPr>
-          <w:rFonts w:ascii="Arial" w:hAnsi="Arial" w:cs="Arial"/>
-          <w:sz w:val="24"/>
-        </w:rPr>
-        <w:t xml:space="preserve"> cada iteración. Con esto simula la manera en la cual le llegarían los datos en tiempo real); se crearon dos clases abstractas más para diferenciar el comportamiento de ambos </w:t>
-      </w:r>
-      <w:proofErr w:type="spellStart"/>
-      <w:r>
-        <w:rPr>
-          <w:rFonts w:ascii="Arial" w:hAnsi="Arial" w:cs="Arial"/>
-          <w:sz w:val="24"/>
-        </w:rPr>
-        <w:t>dataset</w:t>
-      </w:r>
-      <w:proofErr w:type="spellEnd"/>
-      <w:r>
-        <w:rPr>
-          <w:rFonts w:ascii="Arial" w:hAnsi="Arial" w:cs="Arial"/>
-          <w:sz w:val="24"/>
-        </w:rPr>
-        <w:t>.</w:t>
-      </w:r>
-      <w:r>
-        <w:rPr>
-          <w:rFonts w:ascii="Arial" w:hAnsi="Arial" w:cs="Arial"/>
-          <w:sz w:val="24"/>
-        </w:rPr>
-        <w:t xml:space="preserve"> También es utilizado para cargar los </w:t>
-      </w:r>
-      <w:proofErr w:type="spellStart"/>
-      <w:r>
-        <w:rPr>
-          <w:rFonts w:ascii="Arial" w:hAnsi="Arial" w:cs="Arial"/>
-          <w:sz w:val="24"/>
-        </w:rPr>
-        <w:t>datasets</w:t>
-      </w:r>
-      <w:proofErr w:type="spellEnd"/>
-      <w:r>
-        <w:rPr>
-          <w:rFonts w:ascii="Arial" w:hAnsi="Arial" w:cs="Arial"/>
-          <w:sz w:val="24"/>
-        </w:rPr>
-        <w:t xml:space="preserve"> de entrenamiento y </w:t>
-      </w:r>
-      <w:proofErr w:type="spellStart"/>
-      <w:r>
-        <w:rPr>
-          <w:rFonts w:ascii="Arial" w:hAnsi="Arial" w:cs="Arial"/>
-          <w:sz w:val="24"/>
-        </w:rPr>
-        <w:t>testing</w:t>
-      </w:r>
-      <w:proofErr w:type="spellEnd"/>
-      <w:r>
-        <w:rPr>
-          <w:rFonts w:ascii="Arial" w:hAnsi="Arial" w:cs="Arial"/>
-          <w:sz w:val="24"/>
-        </w:rPr>
-        <w:t xml:space="preserve"> en el programa con el algoritmo </w:t>
-      </w:r>
-      <w:proofErr w:type="spellStart"/>
-      <w:r>
-        <w:rPr>
-          <w:rFonts w:ascii="Arial" w:hAnsi="Arial" w:cs="Arial"/>
-          <w:sz w:val="24"/>
-        </w:rPr>
-        <w:t>Neat</w:t>
-      </w:r>
-      <w:proofErr w:type="spellEnd"/>
-      <w:r>
-        <w:rPr>
-          <w:rFonts w:ascii="Arial" w:hAnsi="Arial" w:cs="Arial"/>
-          <w:sz w:val="24"/>
-        </w:rPr>
-        <w:t>.</w:t>
-      </w:r>
-    </w:p>
-    <w:p>
-      <w:pPr>
-        <w:pStyle w:val="Ttulo4"/>
-        <w:spacing w:before="100" w:beforeAutospacing="1" w:line="360" w:lineRule="auto"/>
-        <w:rPr>
-          <w:rFonts w:ascii="Arial" w:hAnsi="Arial" w:cs="Arial"/>
-          <w:sz w:val="24"/>
-        </w:rPr>
-      </w:pPr>
-      <w:proofErr w:type="spellStart"/>
-      <w:r>
-        <w:rPr>
-          <w:rFonts w:ascii="Arial" w:hAnsi="Arial" w:cs="Arial"/>
-          <w:sz w:val="24"/>
-        </w:rPr>
-        <w:t>ClassicDataset</w:t>
-      </w:r>
-      <w:proofErr w:type="spellEnd"/>
-    </w:p>
-    <w:p>
-      <w:pPr>
-        <w:spacing w:before="100" w:beforeAutospacing="1" w:line="360" w:lineRule="auto"/>
-        <w:jc w:val="both"/>
-        <w:rPr>
-          <w:rFonts w:ascii="Arial" w:hAnsi="Arial" w:cs="Arial"/>
-          <w:sz w:val="24"/>
-        </w:rPr>
-      </w:pPr>
-      <w:r>
-        <w:rPr>
-          <w:rFonts w:ascii="Arial" w:hAnsi="Arial" w:cs="Arial"/>
-          <w:sz w:val="24"/>
-        </w:rPr>
-        <w:t xml:space="preserve">Clase abstracta, hereda de </w:t>
-      </w:r>
-      <w:proofErr w:type="spellStart"/>
-      <w:r>
-        <w:rPr>
-          <w:rFonts w:ascii="Arial" w:hAnsi="Arial" w:cs="Arial"/>
-          <w:sz w:val="24"/>
-        </w:rPr>
-        <w:t>Dataset</w:t>
-      </w:r>
-      <w:proofErr w:type="spellEnd"/>
-      <w:r>
-        <w:rPr>
-          <w:rFonts w:ascii="Arial" w:hAnsi="Arial" w:cs="Arial"/>
-          <w:sz w:val="24"/>
-        </w:rPr>
-        <w:t xml:space="preserve">. </w:t>
-      </w:r>
-      <w:r>
-        <w:rPr>
-          <w:rFonts w:ascii="Arial" w:hAnsi="Arial" w:cs="Arial"/>
-          <w:sz w:val="24"/>
-        </w:rPr>
-        <w:t xml:space="preserve">Esta clase itera sobre los registros de una manera común, el </w:t>
-      </w:r>
-      <w:proofErr w:type="spellStart"/>
-      <w:r>
-        <w:rPr>
-          <w:rFonts w:ascii="Arial" w:hAnsi="Arial" w:cs="Arial"/>
-          <w:sz w:val="24"/>
-        </w:rPr>
-        <w:t>dataset</w:t>
-      </w:r>
-      <w:proofErr w:type="spellEnd"/>
-      <w:r>
-        <w:rPr>
-          <w:rFonts w:ascii="Arial" w:hAnsi="Arial" w:cs="Arial"/>
-          <w:sz w:val="24"/>
-        </w:rPr>
-        <w:t xml:space="preserve"> se puede fragmentar en </w:t>
-      </w:r>
-      <w:proofErr w:type="spellStart"/>
-      <w:r>
-        <w:rPr>
-          <w:rFonts w:ascii="Arial" w:hAnsi="Arial" w:cs="Arial"/>
-          <w:sz w:val="24"/>
-        </w:rPr>
-        <w:t>batches</w:t>
-      </w:r>
-      <w:proofErr w:type="spellEnd"/>
-      <w:r>
-        <w:rPr>
-          <w:rFonts w:ascii="Arial" w:hAnsi="Arial" w:cs="Arial"/>
-          <w:sz w:val="24"/>
-        </w:rPr>
-        <w:t xml:space="preserve"> y se puede hacer </w:t>
-      </w:r>
-      <w:proofErr w:type="spellStart"/>
-      <w:r>
-        <w:rPr>
-          <w:rFonts w:ascii="Arial" w:hAnsi="Arial" w:cs="Arial"/>
-          <w:sz w:val="24"/>
-        </w:rPr>
-        <w:t>shuffle</w:t>
-      </w:r>
-      <w:proofErr w:type="spellEnd"/>
-      <w:r>
-        <w:rPr>
-          <w:rFonts w:ascii="Arial" w:hAnsi="Arial" w:cs="Arial"/>
-          <w:sz w:val="24"/>
-        </w:rPr>
-        <w:t xml:space="preserve"> de los datos. </w:t>
-      </w:r>
-      <w:r>
-        <w:rPr>
-          <w:rFonts w:ascii="Arial" w:hAnsi="Arial" w:cs="Arial"/>
-          <w:sz w:val="24"/>
-        </w:rPr>
-        <w:t xml:space="preserve">Mediante el método </w:t>
-      </w:r>
-      <w:proofErr w:type="spellStart"/>
-      <w:r>
-        <w:rPr>
-          <w:rFonts w:ascii="Arial" w:hAnsi="Arial" w:cs="Arial"/>
-          <w:i/>
-          <w:sz w:val="24"/>
-        </w:rPr>
-        <w:t>dataset_out_of_range</w:t>
-      </w:r>
-      <w:proofErr w:type="spellEnd"/>
-      <w:r>
-        <w:rPr>
-          <w:rFonts w:ascii="Arial" w:hAnsi="Arial" w:cs="Arial"/>
-          <w:i/>
-          <w:sz w:val="24"/>
-        </w:rPr>
-        <w:t xml:space="preserve"> ()</w:t>
-      </w:r>
-      <w:r>
-        <w:rPr>
-          <w:rFonts w:ascii="Arial" w:hAnsi="Arial" w:cs="Arial"/>
-          <w:sz w:val="24"/>
-        </w:rPr>
-        <w:t xml:space="preserve"> se verifica que el </w:t>
-      </w:r>
-      <w:proofErr w:type="spellStart"/>
-      <w:r>
-        <w:rPr>
-          <w:rFonts w:ascii="Arial" w:hAnsi="Arial" w:cs="Arial"/>
-          <w:sz w:val="24"/>
-        </w:rPr>
-        <w:t>iterador</w:t>
-      </w:r>
-      <w:proofErr w:type="spellEnd"/>
-      <w:r>
-        <w:rPr>
-          <w:rFonts w:ascii="Arial" w:hAnsi="Arial" w:cs="Arial"/>
-          <w:sz w:val="24"/>
-        </w:rPr>
-        <w:t xml:space="preserve"> no haya recorrido todo el </w:t>
-      </w:r>
-      <w:proofErr w:type="spellStart"/>
-      <w:r>
-        <w:rPr>
-          <w:rFonts w:ascii="Arial" w:hAnsi="Arial" w:cs="Arial"/>
-          <w:sz w:val="24"/>
-        </w:rPr>
-        <w:t>dataset</w:t>
-      </w:r>
-      <w:proofErr w:type="spellEnd"/>
-      <w:r>
-        <w:rPr>
-          <w:rFonts w:ascii="Arial" w:hAnsi="Arial" w:cs="Arial"/>
-          <w:sz w:val="24"/>
-        </w:rPr>
-        <w:t xml:space="preserve"> y pueda hacerse uso del método </w:t>
-      </w:r>
-      <w:proofErr w:type="spellStart"/>
-      <w:r>
-        <w:rPr>
-          <w:rFonts w:ascii="Arial" w:hAnsi="Arial" w:cs="Arial"/>
-          <w:i/>
-          <w:sz w:val="24"/>
-        </w:rPr>
-        <w:t>get_</w:t>
-      </w:r>
-      <w:proofErr w:type="gramStart"/>
-      <w:r>
-        <w:rPr>
-          <w:rFonts w:ascii="Arial" w:hAnsi="Arial" w:cs="Arial"/>
-          <w:i/>
-          <w:sz w:val="24"/>
-        </w:rPr>
-        <w:t>next</w:t>
-      </w:r>
-      <w:proofErr w:type="spellEnd"/>
-      <w:r>
-        <w:rPr>
-          <w:rFonts w:ascii="Arial" w:hAnsi="Arial" w:cs="Arial"/>
-          <w:i/>
-          <w:sz w:val="24"/>
-        </w:rPr>
-        <w:t>(</w:t>
-      </w:r>
-      <w:proofErr w:type="gramEnd"/>
-      <w:r>
-        <w:rPr>
-          <w:rFonts w:ascii="Arial" w:hAnsi="Arial" w:cs="Arial"/>
-          <w:i/>
-          <w:sz w:val="24"/>
-        </w:rPr>
-        <w:t>)</w:t>
-      </w:r>
-      <w:r>
-        <w:rPr>
-          <w:rFonts w:ascii="Arial" w:hAnsi="Arial" w:cs="Arial"/>
-          <w:sz w:val="24"/>
-        </w:rPr>
-        <w:t xml:space="preserve"> para solicitar otro registro/</w:t>
-      </w:r>
-      <w:proofErr w:type="spellStart"/>
-      <w:r>
-        <w:rPr>
-          <w:rFonts w:ascii="Arial" w:hAnsi="Arial" w:cs="Arial"/>
-          <w:sz w:val="24"/>
-        </w:rPr>
-        <w:t>batch</w:t>
-      </w:r>
-      <w:proofErr w:type="spellEnd"/>
-      <w:r>
-        <w:rPr>
-          <w:rFonts w:ascii="Arial" w:hAnsi="Arial" w:cs="Arial"/>
-          <w:sz w:val="24"/>
-        </w:rPr>
-        <w:t xml:space="preserve">. Cuando se itera sobre todos los registros, se puede utilizar el método </w:t>
-      </w:r>
-      <w:proofErr w:type="spellStart"/>
-      <w:r>
-        <w:rPr>
-          <w:rFonts w:ascii="Arial" w:hAnsi="Arial" w:cs="Arial"/>
-          <w:i/>
-          <w:sz w:val="24"/>
-        </w:rPr>
-        <w:t>restore_index</w:t>
-      </w:r>
-      <w:proofErr w:type="spellEnd"/>
-      <w:r>
-        <w:rPr>
-          <w:rFonts w:ascii="Arial" w:hAnsi="Arial" w:cs="Arial"/>
-          <w:i/>
-          <w:sz w:val="24"/>
-        </w:rPr>
-        <w:t xml:space="preserve"> ()</w:t>
-      </w:r>
-      <w:r>
-        <w:rPr>
-          <w:rFonts w:ascii="Arial" w:hAnsi="Arial" w:cs="Arial"/>
-          <w:sz w:val="24"/>
-        </w:rPr>
-        <w:t xml:space="preserve"> para comenzar de nuevo.</w:t>
-      </w:r>
-    </w:p>
-    <w:p>
-      <w:pPr>
-        <w:pStyle w:val="Ttulo4"/>
-        <w:spacing w:before="100" w:beforeAutospacing="1" w:line="360" w:lineRule="auto"/>
-        <w:rPr>
-          <w:rFonts w:ascii="Arial" w:hAnsi="Arial" w:cs="Arial"/>
-          <w:sz w:val="24"/>
-        </w:rPr>
-      </w:pPr>
-      <w:proofErr w:type="spellStart"/>
-      <w:r>
-        <w:rPr>
-          <w:rFonts w:ascii="Arial" w:hAnsi="Arial" w:cs="Arial"/>
-          <w:sz w:val="24"/>
-        </w:rPr>
-        <w:lastRenderedPageBreak/>
-        <w:t>IncrementalDataset</w:t>
-      </w:r>
-      <w:proofErr w:type="spellEnd"/>
-    </w:p>
-    <w:p>
-      <w:pPr>
-        <w:spacing w:before="100" w:beforeAutospacing="1" w:line="360" w:lineRule="auto"/>
-        <w:jc w:val="both"/>
-        <w:rPr>
-          <w:rFonts w:ascii="Arial" w:hAnsi="Arial" w:cs="Arial"/>
-          <w:sz w:val="24"/>
-        </w:rPr>
-      </w:pPr>
-      <w:r>
-        <w:rPr>
-          <w:rFonts w:ascii="Arial" w:hAnsi="Arial" w:cs="Arial"/>
-          <w:sz w:val="24"/>
-        </w:rPr>
-        <w:t xml:space="preserve">Clase abstracta, hereda de </w:t>
-      </w:r>
-      <w:proofErr w:type="spellStart"/>
-      <w:r>
-        <w:rPr>
-          <w:rFonts w:ascii="Arial" w:hAnsi="Arial" w:cs="Arial"/>
-          <w:sz w:val="24"/>
-        </w:rPr>
-        <w:t>Dataset</w:t>
-      </w:r>
-      <w:proofErr w:type="spellEnd"/>
-      <w:r>
-        <w:rPr>
-          <w:rFonts w:ascii="Arial" w:hAnsi="Arial" w:cs="Arial"/>
-          <w:sz w:val="24"/>
-        </w:rPr>
-        <w:t xml:space="preserve">. Esta clase itera sobre los registros de una misma manera que el </w:t>
-      </w:r>
-      <w:proofErr w:type="spellStart"/>
-      <w:r>
-        <w:rPr>
-          <w:rFonts w:ascii="Arial" w:hAnsi="Arial" w:cs="Arial"/>
-          <w:sz w:val="24"/>
-        </w:rPr>
-        <w:t>ClassicDataset</w:t>
-      </w:r>
-      <w:proofErr w:type="spellEnd"/>
-      <w:r>
-        <w:rPr>
-          <w:rFonts w:ascii="Arial" w:hAnsi="Arial" w:cs="Arial"/>
-          <w:sz w:val="24"/>
-        </w:rPr>
-        <w:t xml:space="preserve">, incluso sus métodos de acceso a los registros son los mismos. La diferencia es que le agrega los métodos </w:t>
-      </w:r>
-      <w:proofErr w:type="spellStart"/>
-      <w:r>
-        <w:rPr>
-          <w:rFonts w:ascii="Arial" w:hAnsi="Arial" w:cs="Arial"/>
-          <w:i/>
-          <w:sz w:val="24"/>
-        </w:rPr>
-        <w:t>increment_dataset</w:t>
-      </w:r>
-      <w:proofErr w:type="spellEnd"/>
-      <w:r>
-        <w:rPr>
-          <w:rFonts w:ascii="Arial" w:hAnsi="Arial" w:cs="Arial"/>
-          <w:i/>
-          <w:sz w:val="24"/>
-        </w:rPr>
-        <w:t xml:space="preserve"> ()</w:t>
-      </w:r>
-      <w:r>
-        <w:rPr>
-          <w:rFonts w:ascii="Arial" w:hAnsi="Arial" w:cs="Arial"/>
-          <w:sz w:val="24"/>
-        </w:rPr>
-        <w:t xml:space="preserve"> e </w:t>
-      </w:r>
-      <w:proofErr w:type="spellStart"/>
-      <w:r>
-        <w:rPr>
-          <w:rFonts w:ascii="Arial" w:hAnsi="Arial" w:cs="Arial"/>
-          <w:i/>
-          <w:sz w:val="24"/>
-        </w:rPr>
-        <w:t>increment_out_of_range</w:t>
-      </w:r>
-      <w:proofErr w:type="spellEnd"/>
-      <w:r>
-        <w:rPr>
-          <w:rFonts w:ascii="Arial" w:hAnsi="Arial" w:cs="Arial"/>
-          <w:i/>
-          <w:sz w:val="24"/>
-        </w:rPr>
-        <w:t xml:space="preserve"> ()</w:t>
-      </w:r>
-      <w:r>
-        <w:rPr>
-          <w:rFonts w:ascii="Arial" w:hAnsi="Arial" w:cs="Arial"/>
-          <w:sz w:val="24"/>
-        </w:rPr>
-        <w:t xml:space="preserve"> en los cuales incrementa el </w:t>
-      </w:r>
-      <w:proofErr w:type="spellStart"/>
-      <w:r>
-        <w:rPr>
-          <w:rFonts w:ascii="Arial" w:hAnsi="Arial" w:cs="Arial"/>
-          <w:sz w:val="24"/>
-        </w:rPr>
-        <w:t>dataset</w:t>
-      </w:r>
-      <w:proofErr w:type="spellEnd"/>
-      <w:r>
-        <w:rPr>
-          <w:rFonts w:ascii="Arial" w:hAnsi="Arial" w:cs="Arial"/>
-          <w:sz w:val="24"/>
-        </w:rPr>
-        <w:t xml:space="preserve"> en el número de registros que se define al crear la clase y verifica que aún queden registros por incrementar, respectivamente. El </w:t>
-      </w:r>
-      <w:proofErr w:type="spellStart"/>
-      <w:r>
-        <w:rPr>
-          <w:rFonts w:ascii="Arial" w:hAnsi="Arial" w:cs="Arial"/>
-          <w:sz w:val="24"/>
-        </w:rPr>
-        <w:t>dataset</w:t>
-      </w:r>
-      <w:proofErr w:type="spellEnd"/>
-      <w:r>
-        <w:rPr>
-          <w:rFonts w:ascii="Arial" w:hAnsi="Arial" w:cs="Arial"/>
-          <w:sz w:val="24"/>
-        </w:rPr>
-        <w:t xml:space="preserve"> siempre comienza con el número de registros definido por el usuario en el constructor (</w:t>
-      </w:r>
-      <w:proofErr w:type="spellStart"/>
-      <w:r>
-        <w:rPr>
-          <w:rFonts w:ascii="Arial" w:hAnsi="Arial" w:cs="Arial"/>
-          <w:i/>
-          <w:sz w:val="24"/>
-        </w:rPr>
-        <w:t>increment_size</w:t>
-      </w:r>
-      <w:proofErr w:type="spellEnd"/>
-      <w:r>
-        <w:rPr>
-          <w:rFonts w:ascii="Arial" w:hAnsi="Arial" w:cs="Arial"/>
-          <w:sz w:val="24"/>
-        </w:rPr>
-        <w:t>). Además, en esta cl</w:t>
-      </w:r>
-      <w:r>
-        <w:rPr>
-          <w:rFonts w:ascii="Arial" w:hAnsi="Arial" w:cs="Arial"/>
-          <w:sz w:val="24"/>
-        </w:rPr>
-        <w:t xml:space="preserve">ase no se pueden hacer </w:t>
-      </w:r>
-      <w:proofErr w:type="spellStart"/>
-      <w:r>
-        <w:rPr>
-          <w:rFonts w:ascii="Arial" w:hAnsi="Arial" w:cs="Arial"/>
-          <w:sz w:val="24"/>
-        </w:rPr>
-        <w:t>batches</w:t>
-      </w:r>
-      <w:proofErr w:type="spellEnd"/>
-      <w:r>
-        <w:rPr>
-          <w:rFonts w:ascii="Arial" w:hAnsi="Arial" w:cs="Arial"/>
-          <w:sz w:val="24"/>
-        </w:rPr>
-        <w:t>.</w:t>
-      </w:r>
-    </w:p>
-    <w:p>
-      <w:pPr>
-        <w:pStyle w:val="Ttulo3"/>
-        <w:spacing w:before="100" w:beforeAutospacing="1" w:line="360" w:lineRule="auto"/>
-        <w:rPr>
-          <w:rFonts w:ascii="Arial" w:hAnsi="Arial" w:cs="Arial"/>
-          <w:color w:val="2F5496" w:themeColor="accent1" w:themeShade="BF"/>
-        </w:rPr>
-      </w:pPr>
-      <w:bookmarkStart w:id="9" w:name="_Toc513808927"/>
-      <w:r>
-        <w:rPr>
-          <w:rFonts w:ascii="Arial" w:hAnsi="Arial" w:cs="Arial"/>
-          <w:color w:val="2F5496" w:themeColor="accent1" w:themeShade="BF"/>
-        </w:rPr>
-        <w:t>Log</w:t>
-      </w:r>
-      <w:bookmarkEnd w:id="9"/>
-    </w:p>
-    <w:p>
-      <w:pPr>
-        <w:spacing w:before="100" w:beforeAutospacing="1" w:line="360" w:lineRule="auto"/>
-        <w:jc w:val="both"/>
-        <w:rPr>
-          <w:rFonts w:ascii="Arial" w:hAnsi="Arial" w:cs="Arial"/>
-          <w:sz w:val="24"/>
-        </w:rPr>
-      </w:pPr>
-      <w:r>
-        <w:rPr>
-          <w:rFonts w:ascii="Arial" w:hAnsi="Arial" w:cs="Arial"/>
-          <w:sz w:val="24"/>
-        </w:rPr>
         <w:t xml:space="preserve">Es utilizada para almacenar datos en un archivo en disco. Es una clase abstracta porque el método de almacenar datos o </w:t>
       </w:r>
       <w:r>
@@ -3469,7 +3467,7 @@
           <w:rFonts w:ascii="Arial" w:eastAsia="Arial" w:hAnsi="Arial" w:cs="Arial"/>
         </w:rPr>
       </w:pPr>
-      <w:bookmarkStart w:id="10" w:name="_Toc513808928"/>
+      <w:bookmarkStart w:id="9" w:name="_Toc513808928"/>
       <w:r>
         <w:rPr>
           <w:rFonts w:ascii="Arial" w:eastAsia="Arial" w:hAnsi="Arial" w:cs="Arial"/>
@@ -3477,7 +3475,7 @@
         </w:rPr>
         <w:t>Diagrama de componentes</w:t>
       </w:r>
-      <w:bookmarkEnd w:id="10"/>
+      <w:bookmarkEnd w:id="9"/>
     </w:p>
     <w:p>
       <w:pPr>
@@ -3736,7 +3734,7 @@
           <w:rFonts w:ascii="Arial" w:eastAsia="Arial" w:hAnsi="Arial" w:cs="Arial"/>
         </w:rPr>
       </w:pPr>
-      <w:bookmarkStart w:id="11" w:name="_Toc513808929"/>
+      <w:bookmarkStart w:id="10" w:name="_Toc513808929"/>
       <w:r>
         <w:rPr>
           <w:rFonts w:ascii="Arial" w:eastAsia="Arial" w:hAnsi="Arial" w:cs="Arial"/>
@@ -3744,7 +3742,7 @@
         <w:lastRenderedPageBreak/>
         <w:t>Plan de trabajo</w:t>
       </w:r>
-      <w:bookmarkEnd w:id="11"/>
+      <w:bookmarkEnd w:id="10"/>
     </w:p>
     <w:p>
       <w:pPr>
@@ -3993,7 +3991,7 @@
           <w:rFonts w:ascii="Arial" w:eastAsia="Arial" w:hAnsi="Arial" w:cs="Arial"/>
         </w:rPr>
       </w:pPr>
-      <w:bookmarkStart w:id="12" w:name="_Toc513808930"/>
+      <w:bookmarkStart w:id="11" w:name="_Toc513808930"/>
       <w:r>
         <w:rPr>
           <w:rFonts w:ascii="Arial" w:eastAsia="Arial" w:hAnsi="Arial" w:cs="Arial"/>
@@ -4006,7 +4004,7 @@
         </w:rPr>
         <w:t xml:space="preserve"> de riesgos</w:t>
       </w:r>
-      <w:bookmarkEnd w:id="12"/>
+      <w:bookmarkEnd w:id="11"/>
     </w:p>
     <w:p>
       <w:pPr>
@@ -4402,7 +4400,7 @@
           <w:lang w:val="es-ES"/>
         </w:rPr>
       </w:pPr>
-      <w:bookmarkStart w:id="13" w:name="_Toc513808931"/>
+      <w:bookmarkStart w:id="12" w:name="_Toc513808931"/>
       <w:r>
         <w:rPr>
           <w:noProof/>
@@ -4487,7 +4485,7 @@
         </w:rPr>
         <w:t>os</w:t>
       </w:r>
-      <w:bookmarkEnd w:id="13"/>
+      <w:bookmarkEnd w:id="12"/>
     </w:p>
     <w:p>
       <w:pPr>
@@ -5336,6 +5334,7 @@
         <w:tabs>
           <w:tab w:val="left" w:pos="5025"/>
         </w:tabs>
+        <w:jc w:val="center"/>
         <w:rPr>
           <w:rFonts w:ascii="Arial" w:hAnsi="Arial" w:cs="Arial"/>
           <w:sz w:val="24"/>
@@ -5357,7 +5356,17 @@
           <w:sz w:val="24"/>
           <w:lang w:val="es-ES"/>
         </w:rPr>
-        <w:t xml:space="preserve"> Gráfico de los errores después de un entrenamiento de una red neuronal con </w:t>
+        <w:t xml:space="preserve"> Gráfico de los errores después de un entrenamiento de una red </w:t>
+      </w:r>
+      <w:bookmarkStart w:id="13" w:name="_GoBack"/>
+      <w:bookmarkEnd w:id="13"/>
+      <w:r>
+        <w:rPr>
+          <w:rFonts w:ascii="Arial" w:hAnsi="Arial" w:cs="Arial"/>
+          <w:sz w:val="24"/>
+          <w:lang w:val="es-ES"/>
+        </w:rPr>
+        <w:t xml:space="preserve">neuronal con </w:t>
       </w:r>
       <w:proofErr w:type="spellStart"/>
       <w:r>
@@ -5571,6 +5580,7 @@
         <w:tabs>
           <w:tab w:val="left" w:pos="6900"/>
         </w:tabs>
+        <w:jc w:val="center"/>
         <w:rPr>
           <w:rFonts w:ascii="Arial" w:hAnsi="Arial" w:cs="Arial"/>
           <w:sz w:val="24"/>
@@ -5641,6 +5651,7 @@
         <w:docPartUnique/>
       </w:docPartObj>
     </w:sdtPr>
+    <w:sdtEndPr/>
     <w:sdtContent>
       <w:p>
         <w:pPr>
@@ -5687,6 +5698,7 @@
         <w:docPartUnique/>
       </w:docPartObj>
     </w:sdtPr>
+    <w:sdtEndPr/>
     <w:sdtContent>
       <w:p>
         <w:pPr>
@@ -5707,7 +5719,7 @@
             <w:noProof/>
             <w:lang w:val="es-ES"/>
           </w:rPr>
-          <w:t>13</w:t>
+          <w:t>11</w:t>
         </w:r>
         <w:r>
           <w:fldChar w:fldCharType="end"/>
@@ -6936,7 +6948,7 @@
 </file>
 
 <file path=customXml/itemProps1.xml><?xml version="1.0" encoding="utf-8"?>
-<ds:datastoreItem xmlns:ds="http://schemas.openxmlformats.org/officeDocument/2006/customXml" ds:itemID="{34E57A59-10D5-413A-8648-6E10656CC7C6}">
+<ds:datastoreItem xmlns:ds="http://schemas.openxmlformats.org/officeDocument/2006/customXml" ds:itemID="{F8EB69B3-C0C2-4F30-BF1D-ECA19E700082}">
   <ds:schemaRefs>
     <ds:schemaRef ds:uri="http://schemas.openxmlformats.org/officeDocument/2006/bibliography"/>
   </ds:schemaRefs>

</xml_diff>